<commit_message>
Update for 3/15 Fiammetta
</commit_message>
<xml_diff>
--- a/方舟文案.docx
+++ b/方舟文案.docx
@@ -7,47 +7,23 @@
         <w:spacing w:after="0"/>
         <w:ind w:firstLineChars="200" w:firstLine="480"/>
         <w:rPr>
-          <w:rFonts w:cstheme="minorHAnsi"/>
+          <w:rFonts w:ascii="Microsoft YaHei Light" w:eastAsia="Microsoft YaHei Light" w:hAnsi="Microsoft YaHei Light" w:cstheme="minorHAnsi"/>
           <w:sz w:val="24"/>
           <w:szCs w:val="24"/>
         </w:rPr>
       </w:pPr>
       <w:r>
         <w:rPr>
-          <w:rFonts w:cstheme="minorHAnsi"/>
-          <w:sz w:val="24"/>
-          <w:szCs w:val="24"/>
-        </w:rPr>
-        <w:t>【北极航天</w:t>
-      </w:r>
-      <w:r>
-        <w:rPr>
-          <w:rFonts w:cstheme="minorHAnsi"/>
-          <w:sz w:val="24"/>
-          <w:szCs w:val="24"/>
-        </w:rPr>
-        <w:t>·</w:t>
-      </w:r>
-      <w:r>
-        <w:rPr>
-          <w:rFonts w:cstheme="minorHAnsi"/>
-          <w:sz w:val="24"/>
-          <w:szCs w:val="24"/>
-        </w:rPr>
-        <w:t>罗德岛发射中心】</w:t>
-      </w:r>
-      <w:r>
-        <w:rPr>
-          <w:rFonts w:cstheme="minorHAnsi"/>
-          <w:sz w:val="24"/>
-          <w:szCs w:val="24"/>
-        </w:rPr>
-        <w:t>@</w:t>
+          <w:rFonts w:ascii="Microsoft YaHei Light" w:eastAsia="Microsoft YaHei Light" w:hAnsi="Microsoft YaHei Light" w:cstheme="minorHAnsi"/>
+          <w:sz w:val="24"/>
+          <w:szCs w:val="24"/>
+        </w:rPr>
+        <w:t>【北极航天·罗德岛发射中心】@</w:t>
       </w:r>
       <w:proofErr w:type="gramStart"/>
       <w:r>
         <w:rPr>
-          <w:rFonts w:cstheme="minorHAnsi"/>
+          <w:rFonts w:ascii="Microsoft YaHei Light" w:eastAsia="Microsoft YaHei Light" w:hAnsi="Microsoft YaHei Light" w:cstheme="minorHAnsi"/>
           <w:sz w:val="24"/>
           <w:szCs w:val="24"/>
         </w:rPr>
@@ -56,7 +32,7 @@
       <w:proofErr w:type="gramEnd"/>
       <w:r>
         <w:rPr>
-          <w:rFonts w:cstheme="minorHAnsi"/>
+          <w:rFonts w:ascii="Microsoft YaHei Light" w:eastAsia="Microsoft YaHei Light" w:hAnsi="Microsoft YaHei Light" w:cstheme="minorHAnsi"/>
           <w:sz w:val="24"/>
           <w:szCs w:val="24"/>
         </w:rPr>
@@ -64,41 +40,30 @@
       </w:r>
       <w:r>
         <w:rPr>
-          <w:rFonts w:cstheme="minorHAnsi"/>
-          <w:color w:val="222222"/>
-          <w:spacing w:val="8"/>
-          <w:sz w:val="24"/>
-          <w:szCs w:val="24"/>
-          <w:shd w:val="clear" w:color="auto" w:fill="FFFFFF"/>
-        </w:rPr>
-        <w:t>X</w:t>
-      </w:r>
-      <w:r>
-        <w:rPr>
-          <w:rFonts w:cstheme="minorHAnsi"/>
-          <w:color w:val="222222"/>
-          <w:spacing w:val="8"/>
-          <w:sz w:val="24"/>
-          <w:szCs w:val="24"/>
-          <w:shd w:val="clear" w:color="auto" w:fill="FFFFFF"/>
-        </w:rPr>
-        <w:t>X</w:t>
-      </w:r>
-      <w:r>
-        <w:rPr>
-          <w:rFonts w:cstheme="minorHAnsi"/>
-          <w:color w:val="222222"/>
-          <w:spacing w:val="8"/>
-          <w:sz w:val="24"/>
-          <w:szCs w:val="24"/>
-          <w:shd w:val="clear" w:color="auto" w:fill="FFFFFF"/>
-        </w:rPr>
-        <w:t>XX</w:t>
+          <w:rFonts w:ascii="Microsoft YaHei Light" w:eastAsia="Microsoft YaHei Light" w:hAnsi="Microsoft YaHei Light" w:cstheme="minorHAnsi" w:hint="eastAsia"/>
+          <w:color w:val="222222"/>
+          <w:spacing w:val="8"/>
+          <w:sz w:val="24"/>
+          <w:szCs w:val="24"/>
+          <w:shd w:val="clear" w:color="auto" w:fill="FFFFFF"/>
+        </w:rPr>
+        <w:t>明日</w:t>
       </w:r>
       <w:proofErr w:type="gramStart"/>
       <w:r>
         <w:rPr>
-          <w:rFonts w:cstheme="minorHAnsi"/>
+          <w:rFonts w:ascii="Microsoft YaHei Light" w:eastAsia="Microsoft YaHei Light" w:hAnsi="Microsoft YaHei Light" w:cstheme="minorHAnsi" w:hint="eastAsia"/>
+          <w:color w:val="222222"/>
+          <w:spacing w:val="8"/>
+          <w:sz w:val="24"/>
+          <w:szCs w:val="24"/>
+          <w:shd w:val="clear" w:color="auto" w:fill="FFFFFF"/>
+        </w:rPr>
+        <w:t>方舟</w:t>
+      </w:r>
+      <w:r>
+        <w:rPr>
+          <w:rFonts w:ascii="Microsoft YaHei Light" w:eastAsia="Microsoft YaHei Light" w:hAnsi="Microsoft YaHei Light" w:cstheme="minorHAnsi"/>
           <w:color w:val="222222"/>
           <w:spacing w:val="8"/>
           <w:sz w:val="24"/>
@@ -114,7 +79,7 @@
         <w:spacing w:after="0"/>
         <w:ind w:firstLineChars="200" w:firstLine="496"/>
         <w:rPr>
-          <w:rFonts w:cstheme="minorHAnsi"/>
+          <w:rFonts w:ascii="Microsoft YaHei Light" w:eastAsia="Microsoft YaHei Light" w:hAnsi="Microsoft YaHei Light" w:cstheme="minorHAnsi"/>
           <w:color w:val="222222"/>
           <w:spacing w:val="8"/>
           <w:sz w:val="24"/>
@@ -124,17 +89,17 @@
       </w:pPr>
       <w:r>
         <w:rPr>
-          <w:rFonts w:cstheme="minorHAnsi"/>
-          <w:color w:val="222222"/>
-          <w:spacing w:val="8"/>
-          <w:sz w:val="24"/>
-          <w:szCs w:val="24"/>
-        </w:rPr>
-        <w:t>XX</w:t>
-      </w:r>
-      <w:r>
-        <w:rPr>
-          <w:rFonts w:cstheme="minorHAnsi"/>
+          <w:rFonts w:ascii="Microsoft YaHei Light" w:eastAsia="Microsoft YaHei Light" w:hAnsi="Microsoft YaHei Light" w:cstheme="minorHAnsi" w:hint="eastAsia"/>
+          <w:color w:val="222222"/>
+          <w:spacing w:val="8"/>
+          <w:sz w:val="24"/>
+          <w:szCs w:val="24"/>
+        </w:rPr>
+        <w:t>标准</w:t>
+      </w:r>
+      <w:r>
+        <w:rPr>
+          <w:rFonts w:ascii="Microsoft YaHei Light" w:eastAsia="Microsoft YaHei Light" w:hAnsi="Microsoft YaHei Light" w:cstheme="minorHAnsi"/>
           <w:color w:val="222222"/>
           <w:spacing w:val="8"/>
           <w:sz w:val="24"/>
@@ -144,7 +109,7 @@
       </w:r>
       <w:r>
         <w:rPr>
-          <w:rFonts w:cstheme="minorHAnsi" w:hint="eastAsia"/>
+          <w:rFonts w:ascii="Microsoft YaHei Light" w:eastAsia="Microsoft YaHei Light" w:hAnsi="Microsoft YaHei Light" w:cstheme="minorHAnsi" w:hint="eastAsia"/>
           <w:color w:val="222222"/>
           <w:spacing w:val="8"/>
           <w:sz w:val="24"/>
@@ -154,7 +119,7 @@
       </w:r>
       <w:r>
         <w:rPr>
-          <w:rFonts w:cstheme="minorHAnsi"/>
+          <w:rFonts w:ascii="Microsoft YaHei Light" w:eastAsia="Microsoft YaHei Light" w:hAnsi="Microsoft YaHei Light" w:cstheme="minorHAnsi"/>
           <w:color w:val="222222"/>
           <w:spacing w:val="8"/>
           <w:sz w:val="24"/>
@@ -164,18 +129,17 @@
       </w:r>
       <w:r>
         <w:rPr>
-          <w:rFonts w:cstheme="minorHAnsi"/>
-          <w:color w:val="222222"/>
-          <w:spacing w:val="8"/>
-          <w:sz w:val="24"/>
-          <w:szCs w:val="24"/>
-          <w:shd w:val="clear" w:color="auto" w:fill="FFFFFF"/>
-        </w:rPr>
-        <w:t>XXXX</w:t>
-      </w:r>
-      <w:r>
-        <w:rPr>
-          <w:rFonts w:cstheme="minorHAnsi"/>
+          <w:rFonts w:ascii="Microsoft YaHei Light" w:eastAsia="Microsoft YaHei Light" w:hAnsi="Microsoft YaHei Light" w:cstheme="minorHAnsi" w:hint="eastAsia"/>
+          <w:color w:val="222222"/>
+          <w:spacing w:val="8"/>
+          <w:sz w:val="24"/>
+          <w:szCs w:val="24"/>
+        </w:rPr>
+        <w:t>炽焰无霾</w:t>
+      </w:r>
+      <w:r>
+        <w:rPr>
+          <w:rFonts w:ascii="Microsoft YaHei Light" w:eastAsia="Microsoft YaHei Light" w:hAnsi="Microsoft YaHei Light" w:cstheme="minorHAnsi"/>
           <w:color w:val="222222"/>
           <w:spacing w:val="8"/>
           <w:sz w:val="24"/>
@@ -190,7 +154,7 @@
         <w:spacing w:after="0"/>
         <w:ind w:firstLineChars="200" w:firstLine="496"/>
         <w:rPr>
-          <w:rFonts w:cstheme="minorHAnsi"/>
+          <w:rFonts w:ascii="Microsoft YaHei Light" w:eastAsia="Microsoft YaHei Light" w:hAnsi="Microsoft YaHei Light" w:cstheme="minorHAnsi"/>
           <w:color w:val="222222"/>
           <w:spacing w:val="8"/>
           <w:sz w:val="24"/>
@@ -200,7 +164,7 @@
       </w:pPr>
       <w:r>
         <w:rPr>
-          <w:rFonts w:cstheme="minorHAnsi"/>
+          <w:rFonts w:ascii="Microsoft YaHei Light" w:eastAsia="Microsoft YaHei Light" w:hAnsi="Microsoft YaHei Light" w:cstheme="minorHAnsi"/>
           <w:color w:val="222222"/>
           <w:spacing w:val="8"/>
           <w:sz w:val="24"/>
@@ -211,29 +175,18 @@
       </w:r>
       <w:r>
         <w:rPr>
-          <w:rFonts w:cstheme="minorHAnsi" w:hint="eastAsia"/>
-          <w:color w:val="222222"/>
-          <w:spacing w:val="8"/>
-          <w:sz w:val="24"/>
-          <w:szCs w:val="24"/>
-          <w:shd w:val="clear" w:color="auto" w:fill="FFFFFF"/>
-        </w:rPr>
-        <w:t>X</w:t>
-      </w:r>
-      <w:r>
-        <w:rPr>
-          <w:rFonts w:cstheme="minorHAnsi"/>
-          <w:color w:val="222222"/>
-          <w:spacing w:val="8"/>
-          <w:sz w:val="24"/>
-          <w:szCs w:val="24"/>
-          <w:shd w:val="clear" w:color="auto" w:fill="FFFFFF"/>
-        </w:rPr>
-        <w:t>X</w:t>
-      </w:r>
-      <w:r>
-        <w:rPr>
-          <w:rFonts w:cstheme="minorHAnsi" w:hint="eastAsia"/>
+          <w:rFonts w:ascii="Microsoft YaHei Light" w:eastAsia="Microsoft YaHei Light" w:hAnsi="Microsoft YaHei Light" w:cstheme="minorHAnsi"/>
+          <w:color w:val="222222"/>
+          <w:spacing w:val="8"/>
+          <w:sz w:val="24"/>
+          <w:szCs w:val="24"/>
+          <w:shd w:val="clear" w:color="auto" w:fill="FFFFFF"/>
+        </w:rPr>
+        <w:t>3</w:t>
+      </w:r>
+      <w:r>
+        <w:rPr>
+          <w:rFonts w:ascii="Microsoft YaHei Light" w:eastAsia="Microsoft YaHei Light" w:hAnsi="Microsoft YaHei Light" w:cstheme="minorHAnsi" w:hint="eastAsia"/>
           <w:color w:val="222222"/>
           <w:spacing w:val="8"/>
           <w:sz w:val="24"/>
@@ -244,29 +197,18 @@
       </w:r>
       <w:r>
         <w:rPr>
-          <w:rFonts w:cstheme="minorHAnsi" w:hint="eastAsia"/>
-          <w:color w:val="222222"/>
-          <w:spacing w:val="8"/>
-          <w:sz w:val="24"/>
-          <w:szCs w:val="24"/>
-          <w:shd w:val="clear" w:color="auto" w:fill="FFFFFF"/>
-        </w:rPr>
-        <w:t>X</w:t>
-      </w:r>
-      <w:r>
-        <w:rPr>
-          <w:rFonts w:cstheme="minorHAnsi"/>
-          <w:color w:val="222222"/>
-          <w:spacing w:val="8"/>
-          <w:sz w:val="24"/>
-          <w:szCs w:val="24"/>
-          <w:shd w:val="clear" w:color="auto" w:fill="FFFFFF"/>
-        </w:rPr>
-        <w:t>X</w:t>
-      </w:r>
-      <w:r>
-        <w:rPr>
-          <w:rFonts w:cstheme="minorHAnsi" w:hint="eastAsia"/>
+          <w:rFonts w:ascii="Microsoft YaHei Light" w:eastAsia="Microsoft YaHei Light" w:hAnsi="Microsoft YaHei Light" w:cstheme="minorHAnsi"/>
+          <w:color w:val="222222"/>
+          <w:spacing w:val="8"/>
+          <w:sz w:val="24"/>
+          <w:szCs w:val="24"/>
+          <w:shd w:val="clear" w:color="auto" w:fill="FFFFFF"/>
+        </w:rPr>
+        <w:t>15</w:t>
+      </w:r>
+      <w:r>
+        <w:rPr>
+          <w:rFonts w:ascii="Microsoft YaHei Light" w:eastAsia="Microsoft YaHei Light" w:hAnsi="Microsoft YaHei Light" w:cstheme="minorHAnsi" w:hint="eastAsia"/>
           <w:color w:val="222222"/>
           <w:spacing w:val="8"/>
           <w:sz w:val="24"/>
@@ -281,7 +223,7 @@
         <w:spacing w:after="0"/>
         <w:ind w:firstLineChars="200" w:firstLine="496"/>
         <w:rPr>
-          <w:rFonts w:cstheme="minorHAnsi"/>
+          <w:rFonts w:ascii="Microsoft YaHei Light" w:eastAsia="Microsoft YaHei Light" w:hAnsi="Microsoft YaHei Light" w:cstheme="minorHAnsi"/>
           <w:color w:val="222222"/>
           <w:spacing w:val="8"/>
           <w:sz w:val="24"/>
@@ -291,62 +233,51 @@
       </w:pPr>
       <w:r>
         <w:rPr>
-          <w:rFonts w:cstheme="minorHAnsi"/>
-          <w:color w:val="222222"/>
-          <w:spacing w:val="8"/>
-          <w:sz w:val="24"/>
-          <w:szCs w:val="24"/>
-          <w:shd w:val="clear" w:color="auto" w:fill="FFFFFF"/>
-        </w:rPr>
-        <w:t>UP</w:t>
-      </w:r>
-      <w:r>
-        <w:rPr>
-          <w:rFonts w:cstheme="minorHAnsi"/>
-          <w:color w:val="222222"/>
-          <w:spacing w:val="8"/>
-          <w:sz w:val="24"/>
-          <w:szCs w:val="24"/>
-          <w:shd w:val="clear" w:color="auto" w:fill="FFFFFF"/>
-        </w:rPr>
-        <w:t>干员：</w:t>
-      </w:r>
-      <w:r>
-        <w:rPr>
-          <w:rFonts w:cstheme="minorHAnsi"/>
-          <w:color w:val="222222"/>
-          <w:spacing w:val="8"/>
-          <w:sz w:val="24"/>
-          <w:szCs w:val="24"/>
-          <w:shd w:val="clear" w:color="auto" w:fill="FFFFFF"/>
-        </w:rPr>
-        <w:t>X</w:t>
-      </w:r>
-      <w:r>
-        <w:rPr>
-          <w:rFonts w:cstheme="minorHAnsi"/>
-          <w:color w:val="222222"/>
-          <w:spacing w:val="8"/>
-          <w:sz w:val="24"/>
-          <w:szCs w:val="24"/>
-          <w:shd w:val="clear" w:color="auto" w:fill="FFFFFF"/>
-        </w:rPr>
-        <w:t>星</w:t>
-      </w:r>
-      <w:r>
-        <w:rPr>
-          <w:rFonts w:cstheme="minorHAnsi"/>
-          <w:color w:val="222222"/>
-          <w:spacing w:val="8"/>
-          <w:sz w:val="24"/>
-          <w:szCs w:val="24"/>
-          <w:shd w:val="clear" w:color="auto" w:fill="FFFFFF"/>
-        </w:rPr>
-        <w:t>·XXXX</w:t>
-      </w:r>
-      <w:r>
-        <w:rPr>
-          <w:rFonts w:cstheme="minorHAnsi"/>
+          <w:rFonts w:ascii="Microsoft YaHei Light" w:eastAsia="Microsoft YaHei Light" w:hAnsi="Microsoft YaHei Light" w:cstheme="minorHAnsi"/>
+          <w:color w:val="222222"/>
+          <w:spacing w:val="8"/>
+          <w:sz w:val="24"/>
+          <w:szCs w:val="24"/>
+          <w:shd w:val="clear" w:color="auto" w:fill="FFFFFF"/>
+        </w:rPr>
+        <w:t>UP干员：</w:t>
+      </w:r>
+      <w:r>
+        <w:rPr>
+          <w:rFonts w:ascii="Microsoft YaHei Light" w:eastAsia="Microsoft YaHei Light" w:hAnsi="Microsoft YaHei Light" w:cstheme="minorHAnsi" w:hint="eastAsia"/>
+          <w:color w:val="222222"/>
+          <w:spacing w:val="8"/>
+          <w:sz w:val="24"/>
+          <w:szCs w:val="24"/>
+          <w:shd w:val="clear" w:color="auto" w:fill="FFFFFF"/>
+        </w:rPr>
+        <w:t>六</w:t>
+      </w:r>
+      <w:r>
+        <w:rPr>
+          <w:rFonts w:ascii="Microsoft YaHei Light" w:eastAsia="Microsoft YaHei Light" w:hAnsi="Microsoft YaHei Light" w:cstheme="minorHAnsi"/>
+          <w:color w:val="222222"/>
+          <w:spacing w:val="8"/>
+          <w:sz w:val="24"/>
+          <w:szCs w:val="24"/>
+          <w:shd w:val="clear" w:color="auto" w:fill="FFFFFF"/>
+        </w:rPr>
+        <w:t>星·</w:t>
+      </w:r>
+      <w:r>
+        <w:rPr>
+          <w:rFonts w:ascii="Microsoft YaHei Light" w:eastAsia="Microsoft YaHei Light" w:hAnsi="Microsoft YaHei Light" w:cstheme="minorHAnsi" w:hint="eastAsia"/>
+          <w:color w:val="222222"/>
+          <w:spacing w:val="8"/>
+          <w:sz w:val="24"/>
+          <w:szCs w:val="24"/>
+          <w:shd w:val="clear" w:color="auto" w:fill="FFFFFF"/>
+        </w:rPr>
+        <w:t>菲亚梅塔</w:t>
+      </w:r>
+      <w:r>
+        <w:rPr>
+          <w:rFonts w:ascii="Microsoft YaHei Light" w:eastAsia="Microsoft YaHei Light" w:hAnsi="Microsoft YaHei Light" w:cstheme="minorHAnsi"/>
           <w:color w:val="222222"/>
           <w:spacing w:val="8"/>
           <w:sz w:val="24"/>
@@ -357,84 +288,40 @@
       </w:r>
       <w:r>
         <w:rPr>
-          <w:rFonts w:cstheme="minorHAnsi"/>
-          <w:color w:val="222222"/>
-          <w:spacing w:val="8"/>
-          <w:sz w:val="24"/>
-          <w:szCs w:val="24"/>
-          <w:shd w:val="clear" w:color="auto" w:fill="FFFFFF"/>
-        </w:rPr>
-        <w:t>X</w:t>
-      </w:r>
-      <w:r>
-        <w:rPr>
-          <w:rFonts w:cstheme="minorHAnsi"/>
-          <w:color w:val="222222"/>
-          <w:spacing w:val="8"/>
-          <w:sz w:val="24"/>
-          <w:szCs w:val="24"/>
-          <w:shd w:val="clear" w:color="auto" w:fill="FFFFFF"/>
-        </w:rPr>
-        <w:t>星</w:t>
-      </w:r>
-      <w:r>
-        <w:rPr>
-          <w:rFonts w:cstheme="minorHAnsi"/>
-          <w:color w:val="222222"/>
-          <w:spacing w:val="8"/>
-          <w:sz w:val="24"/>
-          <w:szCs w:val="24"/>
-          <w:shd w:val="clear" w:color="auto" w:fill="FFFFFF"/>
-        </w:rPr>
-        <w:t>·XXXX</w:t>
-      </w:r>
-      <w:r>
-        <w:rPr>
-          <w:rFonts w:cstheme="minorHAnsi"/>
-          <w:color w:val="222222"/>
-          <w:spacing w:val="8"/>
-          <w:sz w:val="24"/>
-          <w:szCs w:val="24"/>
-          <w:shd w:val="clear" w:color="auto" w:fill="FFFFFF"/>
-        </w:rPr>
-        <w:t>，</w:t>
-      </w:r>
-      <w:r>
-        <w:rPr>
-          <w:rFonts w:cstheme="minorHAnsi"/>
-          <w:color w:val="222222"/>
-          <w:spacing w:val="8"/>
-          <w:sz w:val="24"/>
-          <w:szCs w:val="24"/>
-          <w:shd w:val="clear" w:color="auto" w:fill="FFFFFF"/>
-        </w:rPr>
-        <w:t>X</w:t>
-      </w:r>
-      <w:r>
-        <w:rPr>
-          <w:rFonts w:cstheme="minorHAnsi"/>
-          <w:color w:val="222222"/>
-          <w:spacing w:val="8"/>
-          <w:sz w:val="24"/>
-          <w:szCs w:val="24"/>
-          <w:shd w:val="clear" w:color="auto" w:fill="FFFFFF"/>
-        </w:rPr>
-        <w:t>星</w:t>
-      </w:r>
-      <w:r>
-        <w:rPr>
-          <w:rFonts w:cstheme="minorHAnsi"/>
-          <w:color w:val="222222"/>
-          <w:spacing w:val="8"/>
-          <w:sz w:val="24"/>
-          <w:szCs w:val="24"/>
-          <w:shd w:val="clear" w:color="auto" w:fill="FFFFFF"/>
-        </w:rPr>
-        <w:t>·XXXX</w:t>
-      </w:r>
-      <w:r>
-        <w:rPr>
-          <w:rFonts w:cstheme="minorHAnsi"/>
+          <w:rFonts w:ascii="Microsoft YaHei Light" w:eastAsia="Microsoft YaHei Light" w:hAnsi="Microsoft YaHei Light" w:cstheme="minorHAnsi" w:hint="eastAsia"/>
+          <w:color w:val="222222"/>
+          <w:spacing w:val="8"/>
+          <w:sz w:val="24"/>
+          <w:szCs w:val="24"/>
+          <w:shd w:val="clear" w:color="auto" w:fill="FFFFFF"/>
+        </w:rPr>
+        <w:t>五</w:t>
+      </w:r>
+      <w:r>
+        <w:rPr>
+          <w:rFonts w:ascii="Microsoft YaHei Light" w:eastAsia="Microsoft YaHei Light" w:hAnsi="Microsoft YaHei Light" w:cstheme="minorHAnsi"/>
+          <w:color w:val="222222"/>
+          <w:spacing w:val="8"/>
+          <w:sz w:val="24"/>
+          <w:szCs w:val="24"/>
+          <w:shd w:val="clear" w:color="auto" w:fill="FFFFFF"/>
+        </w:rPr>
+        <w:t>星·</w:t>
+      </w:r>
+      <w:r>
+        <w:rPr>
+          <w:rFonts w:ascii="Microsoft YaHei Light" w:eastAsia="Microsoft YaHei Light" w:hAnsi="Microsoft YaHei Light" w:cstheme="minorHAnsi" w:hint="eastAsia"/>
+          <w:color w:val="222222"/>
+          <w:spacing w:val="8"/>
+          <w:sz w:val="24"/>
+          <w:szCs w:val="24"/>
+          <w:shd w:val="clear" w:color="auto" w:fill="FFFFFF"/>
+        </w:rPr>
+        <w:t>风丸</w:t>
+      </w:r>
+      <w:r>
+        <w:rPr>
+          <w:rFonts w:ascii="Microsoft YaHei Light" w:eastAsia="Microsoft YaHei Light" w:hAnsi="Microsoft YaHei Light" w:cstheme="minorHAnsi"/>
           <w:color w:val="222222"/>
           <w:spacing w:val="8"/>
           <w:sz w:val="24"/>
@@ -449,14 +336,16 @@
         <w:spacing w:after="0"/>
         <w:ind w:firstLineChars="200" w:firstLine="496"/>
         <w:rPr>
-          <w:rFonts w:cstheme="minorHAnsi"/>
+          <w:rFonts w:ascii="Microsoft YaHei Light" w:eastAsia="Microsoft YaHei Light" w:hAnsi="Microsoft YaHei Light" w:cstheme="minorHAnsi"/>
+          <w:color w:val="222222"/>
+          <w:spacing w:val="8"/>
           <w:sz w:val="24"/>
           <w:szCs w:val="24"/>
         </w:rPr>
       </w:pPr>
       <w:r>
         <w:rPr>
-          <w:rFonts w:cstheme="minorHAnsi"/>
+          <w:rFonts w:ascii="Microsoft YaHei Light" w:eastAsia="Microsoft YaHei Light" w:hAnsi="Microsoft YaHei Light" w:cstheme="minorHAnsi"/>
           <w:color w:val="222222"/>
           <w:spacing w:val="8"/>
           <w:sz w:val="24"/>
@@ -467,7 +356,7 @@
       </w:r>
       <w:r>
         <w:rPr>
-          <w:rFonts w:cstheme="minorHAnsi"/>
+          <w:rFonts w:ascii="Microsoft YaHei Light" w:eastAsia="Microsoft YaHei Light" w:hAnsi="Microsoft YaHei Light" w:cstheme="minorHAnsi"/>
           <w:color w:val="222222"/>
           <w:spacing w:val="8"/>
           <w:sz w:val="24"/>
@@ -478,7 +367,7 @@
       </w:r>
       <w:r>
         <w:rPr>
-          <w:rFonts w:cstheme="minorHAnsi"/>
+          <w:rFonts w:ascii="Microsoft YaHei Light" w:eastAsia="Microsoft YaHei Light" w:hAnsi="Microsoft YaHei Light" w:cstheme="minorHAnsi"/>
           <w:color w:val="222222"/>
           <w:spacing w:val="8"/>
           <w:sz w:val="24"/>
@@ -487,30 +376,23 @@
         </w:rPr>
         <w:t>小时</w:t>
       </w:r>
-      <w:r>
-        <w:rPr>
-          <w:rFonts w:cstheme="minorHAnsi"/>
-          <w:color w:val="222222"/>
-          <w:spacing w:val="8"/>
-          <w:sz w:val="24"/>
-          <w:szCs w:val="24"/>
-        </w:rPr>
-        <w:br/>
-      </w:r>
-      <w:r>
-        <w:rPr>
-          <w:rFonts w:cstheme="minorHAnsi"/>
-          <w:color w:val="222222"/>
-          <w:spacing w:val="8"/>
-          <w:sz w:val="24"/>
-          <w:szCs w:val="24"/>
-          <w:shd w:val="clear" w:color="auto" w:fill="FFFFFF"/>
-        </w:rPr>
-        <w:t>    </w:t>
-      </w:r>
-      <w:r>
-        <w:rPr>
-          <w:rFonts w:cstheme="minorHAnsi"/>
+    </w:p>
+    <w:p>
+      <w:pPr>
+        <w:spacing w:after="0"/>
+        <w:ind w:firstLineChars="200" w:firstLine="496"/>
+        <w:rPr>
+          <w:rFonts w:ascii="Microsoft YaHei Light" w:eastAsia="Microsoft YaHei Light" w:hAnsi="Microsoft YaHei Light" w:cstheme="minorHAnsi"/>
+          <w:color w:val="222222"/>
+          <w:spacing w:val="8"/>
+          <w:sz w:val="24"/>
+          <w:szCs w:val="24"/>
+        </w:rPr>
+      </w:pPr>
+      <w:proofErr w:type="gramStart"/>
+      <w:r>
+        <w:rPr>
+          <w:rFonts w:ascii="Microsoft YaHei Light" w:eastAsia="Microsoft YaHei Light" w:hAnsi="Microsoft YaHei Light" w:cstheme="minorHAnsi"/>
           <w:color w:val="222222"/>
           <w:spacing w:val="8"/>
           <w:sz w:val="24"/>
@@ -519,9 +401,10 @@
         </w:rPr>
         <w:t>此次代抽共有</w:t>
       </w:r>
-      <w:r>
-        <w:rPr>
-          <w:rFonts w:cstheme="minorHAnsi"/>
+      <w:proofErr w:type="gramEnd"/>
+      <w:r>
+        <w:rPr>
+          <w:rFonts w:ascii="Microsoft YaHei Light" w:eastAsia="Microsoft YaHei Light" w:hAnsi="Microsoft YaHei Light" w:cstheme="minorHAnsi"/>
           <w:color w:val="222222"/>
           <w:spacing w:val="8"/>
           <w:sz w:val="24"/>
@@ -532,7 +415,7 @@
       </w:r>
       <w:r>
         <w:rPr>
-          <w:rFonts w:cstheme="minorHAnsi"/>
+          <w:rFonts w:ascii="Microsoft YaHei Light" w:eastAsia="Microsoft YaHei Light" w:hAnsi="Microsoft YaHei Light" w:cstheme="minorHAnsi"/>
           <w:color w:val="222222"/>
           <w:spacing w:val="8"/>
           <w:sz w:val="24"/>
@@ -543,7 +426,7 @@
       </w:r>
       <w:r>
         <w:rPr>
-          <w:rFonts w:cstheme="minorHAnsi"/>
+          <w:rFonts w:ascii="Microsoft YaHei Light" w:eastAsia="Microsoft YaHei Light" w:hAnsi="Microsoft YaHei Light" w:cstheme="minorHAnsi"/>
           <w:color w:val="222222"/>
           <w:spacing w:val="8"/>
           <w:sz w:val="24"/>
@@ -554,7 +437,7 @@
       </w:r>
       <w:r>
         <w:rPr>
-          <w:rFonts w:cstheme="minorHAnsi"/>
+          <w:rFonts w:ascii="Microsoft YaHei Light" w:eastAsia="Microsoft YaHei Light" w:hAnsi="Microsoft YaHei Light" w:cstheme="minorHAnsi"/>
           <w:color w:val="222222"/>
           <w:spacing w:val="8"/>
           <w:sz w:val="24"/>
@@ -565,7 +448,7 @@
       </w:r>
       <w:r>
         <w:rPr>
-          <w:rFonts w:cstheme="minorHAnsi"/>
+          <w:rFonts w:ascii="Microsoft YaHei Light" w:eastAsia="Microsoft YaHei Light" w:hAnsi="Microsoft YaHei Light" w:cstheme="minorHAnsi"/>
           <w:color w:val="222222"/>
           <w:spacing w:val="8"/>
           <w:sz w:val="24"/>
@@ -574,30 +457,22 @@
         </w:rPr>
         <w:t>安全着陆！</w:t>
       </w:r>
-      <w:r>
-        <w:rPr>
-          <w:rFonts w:cstheme="minorHAnsi"/>
-          <w:color w:val="222222"/>
-          <w:spacing w:val="8"/>
-          <w:sz w:val="24"/>
-          <w:szCs w:val="24"/>
-        </w:rPr>
-        <w:br/>
-      </w:r>
-      <w:r>
-        <w:rPr>
-          <w:rFonts w:cstheme="minorHAnsi"/>
-          <w:color w:val="222222"/>
-          <w:spacing w:val="8"/>
-          <w:sz w:val="24"/>
-          <w:szCs w:val="24"/>
-          <w:shd w:val="clear" w:color="auto" w:fill="FFFFFF"/>
-        </w:rPr>
-        <w:t>    </w:t>
-      </w:r>
-      <w:r>
-        <w:rPr>
-          <w:rFonts w:cstheme="minorHAnsi"/>
+    </w:p>
+    <w:p>
+      <w:pPr>
+        <w:spacing w:after="0"/>
+        <w:ind w:firstLineChars="200" w:firstLine="496"/>
+        <w:rPr>
+          <w:rFonts w:ascii="Microsoft YaHei Light" w:eastAsia="Microsoft YaHei Light" w:hAnsi="Microsoft YaHei Light" w:cstheme="minorHAnsi"/>
+          <w:color w:val="222222"/>
+          <w:spacing w:val="8"/>
+          <w:sz w:val="24"/>
+          <w:szCs w:val="24"/>
+        </w:rPr>
+      </w:pPr>
+      <w:r>
+        <w:rPr>
+          <w:rFonts w:ascii="Microsoft YaHei Light" w:eastAsia="Microsoft YaHei Light" w:hAnsi="Microsoft YaHei Light" w:cstheme="minorHAnsi"/>
           <w:color w:val="222222"/>
           <w:spacing w:val="8"/>
           <w:sz w:val="24"/>
@@ -608,7 +483,7 @@
       </w:r>
       <w:r>
         <w:rPr>
-          <w:rFonts w:cstheme="minorHAnsi"/>
+          <w:rFonts w:ascii="Microsoft YaHei Light" w:eastAsia="Microsoft YaHei Light" w:hAnsi="Microsoft YaHei Light" w:cstheme="minorHAnsi"/>
           <w:color w:val="222222"/>
           <w:spacing w:val="8"/>
           <w:sz w:val="24"/>
@@ -619,51 +494,40 @@
       </w:r>
       <w:r>
         <w:rPr>
-          <w:rFonts w:cstheme="minorHAnsi"/>
-          <w:color w:val="222222"/>
-          <w:spacing w:val="8"/>
-          <w:sz w:val="24"/>
-          <w:szCs w:val="24"/>
-          <w:shd w:val="clear" w:color="auto" w:fill="FFFFFF"/>
-        </w:rPr>
-        <w:t>次抽卡</w:t>
-      </w:r>
-      <w:r>
-        <w:rPr>
-          <w:rFonts w:cstheme="minorHAnsi" w:hint="eastAsia"/>
-          <w:color w:val="222222"/>
-          <w:spacing w:val="8"/>
-          <w:sz w:val="24"/>
-          <w:szCs w:val="24"/>
-          <w:shd w:val="clear" w:color="auto" w:fill="FFFFFF"/>
-        </w:rPr>
-        <w:t>（均为十连）</w:t>
-      </w:r>
-      <w:r>
-        <w:rPr>
-          <w:rFonts w:cstheme="minorHAnsi"/>
-          <w:color w:val="222222"/>
-          <w:spacing w:val="8"/>
-          <w:sz w:val="24"/>
-          <w:szCs w:val="24"/>
-          <w:shd w:val="clear" w:color="auto" w:fill="FFFFFF"/>
-        </w:rPr>
-        <w:t>。其中，</w:t>
-      </w:r>
-      <w:r>
-        <w:rPr>
-          <w:rFonts w:cstheme="minorHAnsi" w:hint="eastAsia"/>
-          <w:color w:val="222222"/>
-          <w:spacing w:val="8"/>
-          <w:sz w:val="24"/>
-          <w:szCs w:val="24"/>
-          <w:shd w:val="clear" w:color="auto" w:fill="FFFFFF"/>
-        </w:rPr>
-        <w:t>十连出金</w:t>
-      </w:r>
-      <w:r>
-        <w:rPr>
-          <w:rFonts w:cstheme="minorHAnsi" w:hint="eastAsia"/>
+          <w:rFonts w:ascii="Microsoft YaHei Light" w:eastAsia="Microsoft YaHei Light" w:hAnsi="Microsoft YaHei Light" w:cstheme="minorHAnsi"/>
+          <w:color w:val="222222"/>
+          <w:spacing w:val="8"/>
+          <w:sz w:val="24"/>
+          <w:szCs w:val="24"/>
+          <w:shd w:val="clear" w:color="auto" w:fill="FFFFFF"/>
+        </w:rPr>
+        <w:t>次抽卡。其中，</w:t>
+      </w:r>
+      <w:r>
+        <w:rPr>
+          <w:rFonts w:ascii="Microsoft YaHei Light" w:eastAsia="Microsoft YaHei Light" w:hAnsi="Microsoft YaHei Light" w:cstheme="minorHAnsi" w:hint="eastAsia"/>
+          <w:color w:val="222222"/>
+          <w:spacing w:val="8"/>
+          <w:sz w:val="24"/>
+          <w:szCs w:val="24"/>
+          <w:shd w:val="clear" w:color="auto" w:fill="FFFFFF"/>
+        </w:rPr>
+        <w:t>十连</w:t>
+      </w:r>
+      <w:r>
+        <w:rPr>
+          <w:rFonts w:ascii="Microsoft YaHei Light" w:eastAsia="Microsoft YaHei Light" w:hAnsi="Microsoft YaHei Light" w:cstheme="minorHAnsi"/>
+          <w:color w:val="222222"/>
+          <w:spacing w:val="8"/>
+          <w:sz w:val="24"/>
+          <w:szCs w:val="24"/>
+          <w:shd w:val="clear" w:color="auto" w:fill="FFFFFF"/>
+        </w:rPr>
+        <w:t>双黄</w:t>
+      </w:r>
+      <w:r>
+        <w:rPr>
+          <w:rFonts w:ascii="Microsoft YaHei Light" w:eastAsia="Microsoft YaHei Light" w:hAnsi="Microsoft YaHei Light" w:cstheme="minorHAnsi"/>
           <w:color w:val="222222"/>
           <w:spacing w:val="8"/>
           <w:sz w:val="24"/>
@@ -674,29 +538,64 @@
       </w:r>
       <w:r>
         <w:rPr>
-          <w:rFonts w:cstheme="minorHAnsi" w:hint="eastAsia"/>
-          <w:color w:val="222222"/>
-          <w:spacing w:val="8"/>
-          <w:sz w:val="24"/>
-          <w:szCs w:val="24"/>
-          <w:shd w:val="clear" w:color="auto" w:fill="FFFFFF"/>
-        </w:rPr>
-        <w:t>次，</w:t>
-      </w:r>
-      <w:r>
-        <w:rPr>
-          <w:rFonts w:cstheme="minorHAnsi"/>
-          <w:color w:val="222222"/>
-          <w:spacing w:val="8"/>
-          <w:sz w:val="24"/>
-          <w:szCs w:val="24"/>
-          <w:shd w:val="clear" w:color="auto" w:fill="FFFFFF"/>
-        </w:rPr>
-        <w:t>双黄</w:t>
-      </w:r>
-      <w:r>
-        <w:rPr>
-          <w:rFonts w:cstheme="minorHAnsi"/>
+          <w:rFonts w:ascii="Microsoft YaHei Light" w:eastAsia="Microsoft YaHei Light" w:hAnsi="Microsoft YaHei Light" w:cstheme="minorHAnsi"/>
+          <w:color w:val="222222"/>
+          <w:spacing w:val="8"/>
+          <w:sz w:val="24"/>
+          <w:szCs w:val="24"/>
+          <w:shd w:val="clear" w:color="auto" w:fill="FFFFFF"/>
+        </w:rPr>
+        <w:t>次</w:t>
+      </w:r>
+      <w:r>
+        <w:rPr>
+          <w:rFonts w:ascii="Microsoft YaHei Light" w:eastAsia="Microsoft YaHei Light" w:hAnsi="Microsoft YaHei Light" w:cstheme="minorHAnsi" w:hint="eastAsia"/>
+          <w:color w:val="222222"/>
+          <w:spacing w:val="8"/>
+          <w:sz w:val="24"/>
+          <w:szCs w:val="24"/>
+          <w:shd w:val="clear" w:color="auto" w:fill="FFFFFF"/>
+        </w:rPr>
+        <w:t>，三黄X次</w:t>
+      </w:r>
+      <w:r>
+        <w:rPr>
+          <w:rFonts w:ascii="Microsoft YaHei Light" w:eastAsia="Microsoft YaHei Light" w:hAnsi="Microsoft YaHei Light" w:cstheme="minorHAnsi"/>
+          <w:color w:val="222222"/>
+          <w:spacing w:val="8"/>
+          <w:sz w:val="24"/>
+          <w:szCs w:val="24"/>
+          <w:shd w:val="clear" w:color="auto" w:fill="FFFFFF"/>
+        </w:rPr>
+        <w:t>。</w:t>
+      </w:r>
+    </w:p>
+    <w:p>
+      <w:pPr>
+        <w:spacing w:after="0"/>
+        <w:ind w:firstLineChars="200" w:firstLine="496"/>
+        <w:rPr>
+          <w:rFonts w:ascii="Microsoft YaHei Light" w:eastAsia="Microsoft YaHei Light" w:hAnsi="Microsoft YaHei Light" w:cstheme="minorHAnsi"/>
+          <w:color w:val="222222"/>
+          <w:spacing w:val="8"/>
+          <w:sz w:val="24"/>
+          <w:szCs w:val="24"/>
+        </w:rPr>
+      </w:pPr>
+      <w:r>
+        <w:rPr>
+          <w:rFonts w:ascii="Microsoft YaHei Light" w:eastAsia="Microsoft YaHei Light" w:hAnsi="Microsoft YaHei Light" w:cstheme="minorHAnsi"/>
+          <w:color w:val="222222"/>
+          <w:spacing w:val="8"/>
+          <w:sz w:val="24"/>
+          <w:szCs w:val="24"/>
+          <w:shd w:val="clear" w:color="auto" w:fill="FFFFFF"/>
+        </w:rPr>
+        <w:t>共抽出</w:t>
+      </w:r>
+      <w:r>
+        <w:rPr>
+          <w:rFonts w:ascii="Microsoft YaHei Light" w:eastAsia="Microsoft YaHei Light" w:hAnsi="Microsoft YaHei Light" w:cstheme="minorHAnsi"/>
           <w:color w:val="222222"/>
           <w:spacing w:val="8"/>
           <w:sz w:val="24"/>
@@ -707,29 +606,18 @@
       </w:r>
       <w:r>
         <w:rPr>
-          <w:rFonts w:cstheme="minorHAnsi"/>
-          <w:color w:val="222222"/>
-          <w:spacing w:val="8"/>
-          <w:sz w:val="24"/>
-          <w:szCs w:val="24"/>
-          <w:shd w:val="clear" w:color="auto" w:fill="FFFFFF"/>
-        </w:rPr>
-        <w:t>次</w:t>
-      </w:r>
-      <w:r>
-        <w:rPr>
-          <w:rFonts w:cstheme="minorHAnsi" w:hint="eastAsia"/>
-          <w:color w:val="222222"/>
-          <w:spacing w:val="8"/>
-          <w:sz w:val="24"/>
-          <w:szCs w:val="24"/>
-          <w:shd w:val="clear" w:color="auto" w:fill="FFFFFF"/>
-        </w:rPr>
-        <w:t>，三黄</w:t>
-      </w:r>
-      <w:r>
-        <w:rPr>
-          <w:rFonts w:cstheme="minorHAnsi" w:hint="eastAsia"/>
+          <w:rFonts w:ascii="Microsoft YaHei Light" w:eastAsia="Microsoft YaHei Light" w:hAnsi="Microsoft YaHei Light" w:cstheme="minorHAnsi"/>
+          <w:color w:val="222222"/>
+          <w:spacing w:val="8"/>
+          <w:sz w:val="24"/>
+          <w:szCs w:val="24"/>
+          <w:shd w:val="clear" w:color="auto" w:fill="FFFFFF"/>
+        </w:rPr>
+        <w:t>位六星干员，出率约为</w:t>
+      </w:r>
+      <w:r>
+        <w:rPr>
+          <w:rFonts w:ascii="Microsoft YaHei Light" w:eastAsia="Microsoft YaHei Light" w:hAnsi="Microsoft YaHei Light" w:cstheme="minorHAnsi"/>
           <w:color w:val="222222"/>
           <w:spacing w:val="8"/>
           <w:sz w:val="24"/>
@@ -740,61 +628,29 @@
       </w:r>
       <w:r>
         <w:rPr>
-          <w:rFonts w:cstheme="minorHAnsi" w:hint="eastAsia"/>
-          <w:color w:val="222222"/>
-          <w:spacing w:val="8"/>
-          <w:sz w:val="24"/>
-          <w:szCs w:val="24"/>
-          <w:shd w:val="clear" w:color="auto" w:fill="FFFFFF"/>
-        </w:rPr>
-        <w:t>次</w:t>
-      </w:r>
-      <w:r>
-        <w:rPr>
-          <w:rFonts w:cstheme="minorHAnsi"/>
-          <w:color w:val="222222"/>
-          <w:spacing w:val="8"/>
-          <w:sz w:val="24"/>
-          <w:szCs w:val="24"/>
-          <w:shd w:val="clear" w:color="auto" w:fill="FFFFFF"/>
-        </w:rPr>
-        <w:t>。</w:t>
-      </w:r>
-      <w:r>
-        <w:rPr>
-          <w:rFonts w:cstheme="minorHAnsi"/>
-          <w:color w:val="222222"/>
-          <w:spacing w:val="8"/>
-          <w:sz w:val="24"/>
-          <w:szCs w:val="24"/>
-        </w:rPr>
-        <w:br/>
-      </w:r>
-      <w:r>
-        <w:rPr>
-          <w:rFonts w:cstheme="minorHAnsi"/>
-          <w:color w:val="222222"/>
-          <w:spacing w:val="8"/>
-          <w:sz w:val="24"/>
-          <w:szCs w:val="24"/>
-          <w:shd w:val="clear" w:color="auto" w:fill="FFFFFF"/>
-        </w:rPr>
-        <w:t>    </w:t>
-      </w:r>
-      <w:r>
-        <w:rPr>
-          <w:rFonts w:cstheme="minorHAnsi"/>
-          <w:color w:val="222222"/>
-          <w:spacing w:val="8"/>
-          <w:sz w:val="24"/>
-          <w:szCs w:val="24"/>
-          <w:shd w:val="clear" w:color="auto" w:fill="FFFFFF"/>
-        </w:rPr>
-        <w:t>共抽出</w:t>
-      </w:r>
-      <w:r>
-        <w:rPr>
-          <w:rFonts w:cstheme="minorHAnsi"/>
+          <w:rFonts w:ascii="Microsoft YaHei Light" w:eastAsia="Microsoft YaHei Light" w:hAnsi="Microsoft YaHei Light" w:cstheme="minorHAnsi"/>
+          <w:color w:val="222222"/>
+          <w:spacing w:val="8"/>
+          <w:sz w:val="24"/>
+          <w:szCs w:val="24"/>
+          <w:shd w:val="clear" w:color="auto" w:fill="FFFFFF"/>
+        </w:rPr>
+        <w:t>%。其中，</w:t>
+      </w:r>
+      <w:r>
+        <w:rPr>
+          <w:rFonts w:ascii="Microsoft YaHei Light" w:eastAsia="Microsoft YaHei Light" w:hAnsi="Microsoft YaHei Light" w:cstheme="minorHAnsi" w:hint="eastAsia"/>
+          <w:color w:val="222222"/>
+          <w:spacing w:val="8"/>
+          <w:sz w:val="24"/>
+          <w:szCs w:val="24"/>
+          <w:shd w:val="clear" w:color="auto" w:fill="FFFFFF"/>
+        </w:rPr>
+        <w:t>新六星干员</w:t>
+      </w:r>
+      <w:r>
+        <w:rPr>
+          <w:rFonts w:ascii="Microsoft YaHei Light" w:eastAsia="Microsoft YaHei Light" w:hAnsi="Microsoft YaHei Light" w:cstheme="minorHAnsi" w:hint="eastAsia"/>
           <w:color w:val="222222"/>
           <w:spacing w:val="8"/>
           <w:sz w:val="24"/>
@@ -805,18 +661,7 @@
       </w:r>
       <w:r>
         <w:rPr>
-          <w:rFonts w:cstheme="minorHAnsi"/>
-          <w:color w:val="222222"/>
-          <w:spacing w:val="8"/>
-          <w:sz w:val="24"/>
-          <w:szCs w:val="24"/>
-          <w:shd w:val="clear" w:color="auto" w:fill="FFFFFF"/>
-        </w:rPr>
-        <w:t>位六星干员，出率约为</w:t>
-      </w:r>
-      <w:r>
-        <w:rPr>
-          <w:rFonts w:cstheme="minorHAnsi"/>
+          <w:rFonts w:ascii="Microsoft YaHei Light" w:eastAsia="Microsoft YaHei Light" w:hAnsi="Microsoft YaHei Light" w:cstheme="minorHAnsi"/>
           <w:color w:val="222222"/>
           <w:spacing w:val="8"/>
           <w:sz w:val="24"/>
@@ -827,40 +672,18 @@
       </w:r>
       <w:r>
         <w:rPr>
-          <w:rFonts w:cstheme="minorHAnsi"/>
-          <w:color w:val="222222"/>
-          <w:spacing w:val="8"/>
-          <w:sz w:val="24"/>
-          <w:szCs w:val="24"/>
-          <w:shd w:val="clear" w:color="auto" w:fill="FFFFFF"/>
-        </w:rPr>
-        <w:t>%</w:t>
-      </w:r>
-      <w:r>
-        <w:rPr>
-          <w:rFonts w:cstheme="minorHAnsi"/>
-          <w:color w:val="222222"/>
-          <w:spacing w:val="8"/>
-          <w:sz w:val="24"/>
-          <w:szCs w:val="24"/>
-          <w:shd w:val="clear" w:color="auto" w:fill="FFFFFF"/>
-        </w:rPr>
-        <w:t>。其中，</w:t>
-      </w:r>
-      <w:r>
-        <w:rPr>
-          <w:rFonts w:cstheme="minorHAnsi" w:hint="eastAsia"/>
-          <w:color w:val="222222"/>
-          <w:spacing w:val="8"/>
-          <w:sz w:val="24"/>
-          <w:szCs w:val="24"/>
-          <w:shd w:val="clear" w:color="auto" w:fill="FFFFFF"/>
-        </w:rPr>
-        <w:t>新六星干员</w:t>
-      </w:r>
-      <w:r>
-        <w:rPr>
-          <w:rFonts w:cstheme="minorHAnsi" w:hint="eastAsia"/>
+          <w:rFonts w:ascii="Microsoft YaHei Light" w:eastAsia="Microsoft YaHei Light" w:hAnsi="Microsoft YaHei Light" w:cstheme="minorHAnsi"/>
+          <w:color w:val="222222"/>
+          <w:spacing w:val="8"/>
+          <w:sz w:val="24"/>
+          <w:szCs w:val="24"/>
+          <w:shd w:val="clear" w:color="auto" w:fill="FFFFFF"/>
+        </w:rPr>
+        <w:t>抽出</w:t>
+      </w:r>
+      <w:r>
+        <w:rPr>
+          <w:rFonts w:ascii="Microsoft YaHei Light" w:eastAsia="Microsoft YaHei Light" w:hAnsi="Microsoft YaHei Light" w:cstheme="minorHAnsi"/>
           <w:color w:val="222222"/>
           <w:spacing w:val="8"/>
           <w:sz w:val="24"/>
@@ -871,7 +694,18 @@
       </w:r>
       <w:r>
         <w:rPr>
-          <w:rFonts w:cstheme="minorHAnsi"/>
+          <w:rFonts w:ascii="Microsoft YaHei Light" w:eastAsia="Microsoft YaHei Light" w:hAnsi="Microsoft YaHei Light" w:cstheme="minorHAnsi"/>
+          <w:color w:val="222222"/>
+          <w:spacing w:val="8"/>
+          <w:sz w:val="24"/>
+          <w:szCs w:val="24"/>
+          <w:shd w:val="clear" w:color="auto" w:fill="FFFFFF"/>
+        </w:rPr>
+        <w:t>次，出率约为</w:t>
+      </w:r>
+      <w:r>
+        <w:rPr>
+          <w:rFonts w:ascii="Microsoft YaHei Light" w:eastAsia="Microsoft YaHei Light" w:hAnsi="Microsoft YaHei Light" w:cstheme="minorHAnsi" w:hint="eastAsia"/>
           <w:color w:val="222222"/>
           <w:spacing w:val="8"/>
           <w:sz w:val="24"/>
@@ -882,18 +716,18 @@
       </w:r>
       <w:r>
         <w:rPr>
-          <w:rFonts w:cstheme="minorHAnsi"/>
-          <w:color w:val="222222"/>
-          <w:spacing w:val="8"/>
-          <w:sz w:val="24"/>
-          <w:szCs w:val="24"/>
-          <w:shd w:val="clear" w:color="auto" w:fill="FFFFFF"/>
-        </w:rPr>
-        <w:t>抽出</w:t>
-      </w:r>
-      <w:r>
-        <w:rPr>
-          <w:rFonts w:cstheme="minorHAnsi"/>
+          <w:rFonts w:ascii="Microsoft YaHei Light" w:eastAsia="Microsoft YaHei Light" w:hAnsi="Microsoft YaHei Light" w:cstheme="minorHAnsi"/>
+          <w:color w:val="222222"/>
+          <w:spacing w:val="8"/>
+          <w:sz w:val="24"/>
+          <w:szCs w:val="24"/>
+          <w:shd w:val="clear" w:color="auto" w:fill="FFFFFF"/>
+        </w:rPr>
+        <w:t>%，占六星总出率的</w:t>
+      </w:r>
+      <w:r>
+        <w:rPr>
+          <w:rFonts w:ascii="Microsoft YaHei Light" w:eastAsia="Microsoft YaHei Light" w:hAnsi="Microsoft YaHei Light" w:cstheme="minorHAnsi"/>
           <w:color w:val="222222"/>
           <w:spacing w:val="8"/>
           <w:sz w:val="24"/>
@@ -904,167 +738,82 @@
       </w:r>
       <w:r>
         <w:rPr>
-          <w:rFonts w:cstheme="minorHAnsi"/>
-          <w:color w:val="222222"/>
-          <w:spacing w:val="8"/>
-          <w:sz w:val="24"/>
-          <w:szCs w:val="24"/>
-          <w:shd w:val="clear" w:color="auto" w:fill="FFFFFF"/>
-        </w:rPr>
-        <w:t>次，出率约为</w:t>
-      </w:r>
-      <w:r>
-        <w:rPr>
-          <w:rFonts w:cstheme="minorHAnsi" w:hint="eastAsia"/>
-          <w:color w:val="222222"/>
-          <w:spacing w:val="8"/>
-          <w:sz w:val="24"/>
-          <w:szCs w:val="24"/>
-          <w:shd w:val="clear" w:color="auto" w:fill="FFFFFF"/>
-        </w:rPr>
-        <w:t>X</w:t>
-      </w:r>
-      <w:r>
-        <w:rPr>
-          <w:rFonts w:cstheme="minorHAnsi"/>
-          <w:color w:val="222222"/>
-          <w:spacing w:val="8"/>
-          <w:sz w:val="24"/>
-          <w:szCs w:val="24"/>
-          <w:shd w:val="clear" w:color="auto" w:fill="FFFFFF"/>
-        </w:rPr>
-        <w:t>%</w:t>
-      </w:r>
-      <w:r>
-        <w:rPr>
-          <w:rFonts w:cstheme="minorHAnsi"/>
-          <w:color w:val="222222"/>
-          <w:spacing w:val="8"/>
-          <w:sz w:val="24"/>
-          <w:szCs w:val="24"/>
-          <w:shd w:val="clear" w:color="auto" w:fill="FFFFFF"/>
-        </w:rPr>
-        <w:t>，占六星总出率的</w:t>
-      </w:r>
-      <w:r>
-        <w:rPr>
-          <w:rFonts w:cstheme="minorHAnsi"/>
-          <w:color w:val="222222"/>
-          <w:spacing w:val="8"/>
-          <w:sz w:val="24"/>
-          <w:szCs w:val="24"/>
-          <w:shd w:val="clear" w:color="auto" w:fill="FFFFFF"/>
-        </w:rPr>
-        <w:t>X</w:t>
-      </w:r>
-      <w:r>
-        <w:rPr>
-          <w:rFonts w:cstheme="minorHAnsi"/>
-          <w:color w:val="222222"/>
-          <w:spacing w:val="8"/>
-          <w:sz w:val="24"/>
-          <w:szCs w:val="24"/>
-          <w:shd w:val="clear" w:color="auto" w:fill="FFFFFF"/>
-        </w:rPr>
-        <w:t>%</w:t>
-      </w:r>
-      <w:r>
-        <w:rPr>
-          <w:rFonts w:cstheme="minorHAnsi"/>
-          <w:color w:val="222222"/>
-          <w:spacing w:val="8"/>
-          <w:sz w:val="24"/>
-          <w:szCs w:val="24"/>
-          <w:shd w:val="clear" w:color="auto" w:fill="FFFFFF"/>
-        </w:rPr>
-        <w:t>。</w:t>
-      </w:r>
-      <w:r>
-        <w:rPr>
-          <w:rFonts w:cstheme="minorHAnsi"/>
-          <w:color w:val="222222"/>
-          <w:spacing w:val="8"/>
-          <w:sz w:val="24"/>
-          <w:szCs w:val="24"/>
-        </w:rPr>
-        <w:br/>
-      </w:r>
-      <w:r>
-        <w:rPr>
-          <w:rFonts w:cstheme="minorHAnsi"/>
-          <w:color w:val="222222"/>
-          <w:spacing w:val="8"/>
-          <w:sz w:val="24"/>
-          <w:szCs w:val="24"/>
-          <w:shd w:val="clear" w:color="auto" w:fill="FFFFFF"/>
-        </w:rPr>
-        <w:t>    </w:t>
-      </w:r>
-      <w:r>
-        <w:rPr>
-          <w:rFonts w:cstheme="minorHAnsi" w:hint="eastAsia"/>
-          <w:color w:val="222222"/>
-          <w:spacing w:val="8"/>
-          <w:sz w:val="24"/>
-          <w:szCs w:val="24"/>
-          <w:shd w:val="clear" w:color="auto" w:fill="FFFFFF"/>
-        </w:rPr>
-        <w:t>狐狐辛苦了</w:t>
-      </w:r>
-      <w:r>
-        <w:rPr>
-          <w:rFonts w:cstheme="minorHAnsi"/>
-          <w:color w:val="222222"/>
-          <w:spacing w:val="8"/>
-          <w:sz w:val="24"/>
-          <w:szCs w:val="24"/>
-          <w:shd w:val="clear" w:color="auto" w:fill="FFFFFF"/>
-        </w:rPr>
-        <w:t>！也感谢各位观众的参与和支持</w:t>
-      </w:r>
-      <w:r>
-        <w:rPr>
-          <w:rFonts w:eastAsia="宋体" w:cstheme="minorHAnsi"/>
-          <w:color w:val="222222"/>
-          <w:spacing w:val="8"/>
-          <w:sz w:val="24"/>
-          <w:szCs w:val="24"/>
-          <w:shd w:val="clear" w:color="auto" w:fill="FFFFFF"/>
-        </w:rPr>
-        <w:t>！</w:t>
-      </w:r>
-      <w:r>
-        <w:rPr>
-          <w:rFonts w:eastAsia="宋体" w:cstheme="minorHAnsi" w:hint="eastAsia"/>
-          <w:color w:val="222222"/>
-          <w:spacing w:val="8"/>
-          <w:sz w:val="24"/>
-          <w:szCs w:val="24"/>
-          <w:shd w:val="clear" w:color="auto" w:fill="FFFFFF"/>
-        </w:rPr>
-        <w:t>#</w:t>
-      </w:r>
-      <w:r>
-        <w:rPr>
-          <w:rFonts w:eastAsia="宋体" w:cstheme="minorHAnsi" w:hint="eastAsia"/>
-          <w:color w:val="222222"/>
-          <w:spacing w:val="8"/>
-          <w:sz w:val="24"/>
-          <w:szCs w:val="24"/>
-          <w:shd w:val="clear" w:color="auto" w:fill="FFFFFF"/>
-        </w:rPr>
-        <w:t>雪狐桑</w:t>
-      </w:r>
-      <w:r>
-        <w:rPr>
-          <w:rFonts w:eastAsia="宋体" w:cstheme="minorHAnsi" w:hint="eastAsia"/>
-          <w:color w:val="222222"/>
-          <w:spacing w:val="8"/>
-          <w:sz w:val="24"/>
-          <w:szCs w:val="24"/>
-          <w:shd w:val="clear" w:color="auto" w:fill="FFFFFF"/>
-        </w:rPr>
-        <w:t>#</w:t>
+          <w:rFonts w:ascii="Microsoft YaHei Light" w:eastAsia="Microsoft YaHei Light" w:hAnsi="Microsoft YaHei Light" w:cstheme="minorHAnsi"/>
+          <w:color w:val="222222"/>
+          <w:spacing w:val="8"/>
+          <w:sz w:val="24"/>
+          <w:szCs w:val="24"/>
+          <w:shd w:val="clear" w:color="auto" w:fill="FFFFFF"/>
+        </w:rPr>
+        <w:t>%。</w:t>
+      </w:r>
+    </w:p>
+    <w:p>
+      <w:pPr>
+        <w:spacing w:after="0"/>
+        <w:ind w:firstLineChars="200" w:firstLine="496"/>
+        <w:rPr>
+          <w:rFonts w:ascii="Microsoft YaHei Light" w:eastAsia="Microsoft YaHei Light" w:hAnsi="Microsoft YaHei Light" w:cstheme="minorHAnsi"/>
+          <w:sz w:val="24"/>
+          <w:szCs w:val="24"/>
+        </w:rPr>
+      </w:pPr>
+      <w:r>
+        <w:rPr>
+          <w:rFonts w:ascii="Microsoft YaHei Light" w:eastAsia="Microsoft YaHei Light" w:hAnsi="Microsoft YaHei Light" w:cstheme="minorHAnsi" w:hint="eastAsia"/>
+          <w:color w:val="222222"/>
+          <w:spacing w:val="8"/>
+          <w:sz w:val="24"/>
+          <w:szCs w:val="24"/>
+          <w:shd w:val="clear" w:color="auto" w:fill="FFFFFF"/>
+        </w:rPr>
+        <w:t>狐</w:t>
+      </w:r>
+      <w:proofErr w:type="gramStart"/>
+      <w:r>
+        <w:rPr>
+          <w:rFonts w:ascii="Microsoft YaHei Light" w:eastAsia="Microsoft YaHei Light" w:hAnsi="Microsoft YaHei Light" w:cstheme="minorHAnsi" w:hint="eastAsia"/>
+          <w:color w:val="222222"/>
+          <w:spacing w:val="8"/>
+          <w:sz w:val="24"/>
+          <w:szCs w:val="24"/>
+          <w:shd w:val="clear" w:color="auto" w:fill="FFFFFF"/>
+        </w:rPr>
+        <w:t>狐</w:t>
+      </w:r>
+      <w:proofErr w:type="gramEnd"/>
+      <w:r>
+        <w:rPr>
+          <w:rFonts w:ascii="Microsoft YaHei Light" w:eastAsia="Microsoft YaHei Light" w:hAnsi="Microsoft YaHei Light" w:cstheme="minorHAnsi" w:hint="eastAsia"/>
+          <w:color w:val="222222"/>
+          <w:spacing w:val="8"/>
+          <w:sz w:val="24"/>
+          <w:szCs w:val="24"/>
+          <w:shd w:val="clear" w:color="auto" w:fill="FFFFFF"/>
+        </w:rPr>
+        <w:t>辛苦了</w:t>
+      </w:r>
+      <w:r>
+        <w:rPr>
+          <w:rFonts w:ascii="Microsoft YaHei Light" w:eastAsia="Microsoft YaHei Light" w:hAnsi="Microsoft YaHei Light" w:cstheme="minorHAnsi"/>
+          <w:color w:val="222222"/>
+          <w:spacing w:val="8"/>
+          <w:sz w:val="24"/>
+          <w:szCs w:val="24"/>
+          <w:shd w:val="clear" w:color="auto" w:fill="FFFFFF"/>
+        </w:rPr>
+        <w:t>！也感谢各位观众的参与和支持！</w:t>
+      </w:r>
+      <w:r>
+        <w:rPr>
+          <w:rFonts w:ascii="Microsoft YaHei Light" w:eastAsia="Microsoft YaHei Light" w:hAnsi="Microsoft YaHei Light" w:cstheme="minorHAnsi" w:hint="eastAsia"/>
+          <w:color w:val="222222"/>
+          <w:spacing w:val="8"/>
+          <w:sz w:val="24"/>
+          <w:szCs w:val="24"/>
+          <w:shd w:val="clear" w:color="auto" w:fill="FFFFFF"/>
+        </w:rPr>
+        <w:t>#雪狐桑#</w:t>
       </w:r>
     </w:p>
     <w:sectPr>

</xml_diff>

<commit_message>
April 14, 2022, 方舟/号角
</commit_message>
<xml_diff>
--- a/方舟文案.docx
+++ b/方舟文案.docx
@@ -18,48 +18,18 @@
           <w:sz w:val="24"/>
           <w:szCs w:val="24"/>
         </w:rPr>
-        <w:t>【北极航天·罗德岛发射中心】@</w:t>
-      </w:r>
-      <w:proofErr w:type="gramStart"/>
-      <w:r>
-        <w:rPr>
-          <w:rFonts w:ascii="Microsoft YaHei Light" w:eastAsia="Microsoft YaHei Light" w:hAnsi="Microsoft YaHei Light" w:cstheme="minorHAnsi"/>
-          <w:sz w:val="24"/>
-          <w:szCs w:val="24"/>
-        </w:rPr>
-        <w:t>雪狐桑</w:t>
-      </w:r>
-      <w:proofErr w:type="gramEnd"/>
-      <w:r>
-        <w:rPr>
-          <w:rFonts w:ascii="Microsoft YaHei Light" w:eastAsia="Microsoft YaHei Light" w:hAnsi="Microsoft YaHei Light" w:cstheme="minorHAnsi"/>
-          <w:sz w:val="24"/>
-          <w:szCs w:val="24"/>
-        </w:rPr>
-        <w:t xml:space="preserve"> </w:t>
-      </w:r>
-      <w:r>
-        <w:rPr>
-          <w:rFonts w:ascii="Microsoft YaHei Light" w:eastAsia="Microsoft YaHei Light" w:hAnsi="Microsoft YaHei Light" w:cstheme="minorHAnsi" w:hint="eastAsia"/>
-          <w:color w:val="222222"/>
-          <w:spacing w:val="8"/>
-          <w:sz w:val="24"/>
-          <w:szCs w:val="24"/>
-          <w:shd w:val="clear" w:color="auto" w:fill="FFFFFF"/>
-        </w:rPr>
-        <w:t>明日</w:t>
-      </w:r>
-      <w:proofErr w:type="gramStart"/>
-      <w:r>
-        <w:rPr>
-          <w:rFonts w:ascii="Microsoft YaHei Light" w:eastAsia="Microsoft YaHei Light" w:hAnsi="Microsoft YaHei Light" w:cstheme="minorHAnsi" w:hint="eastAsia"/>
-          <w:color w:val="222222"/>
-          <w:spacing w:val="8"/>
-          <w:sz w:val="24"/>
-          <w:szCs w:val="24"/>
-          <w:shd w:val="clear" w:color="auto" w:fill="FFFFFF"/>
-        </w:rPr>
-        <w:t>方舟</w:t>
+        <w:t xml:space="preserve">【北极航天·罗德岛发射中心】@雪狐桑 </w:t>
+      </w:r>
+      <w:r>
+        <w:rPr>
+          <w:rFonts w:ascii="Microsoft YaHei Light" w:eastAsia="Microsoft YaHei Light" w:hAnsi="Microsoft YaHei Light" w:cstheme="minorHAnsi" w:hint="eastAsia"/>
+          <w:color w:val="222222"/>
+          <w:spacing w:val="8"/>
+          <w:sz w:val="24"/>
+          <w:szCs w:val="24"/>
+          <w:shd w:val="clear" w:color="auto" w:fill="FFFFFF"/>
+        </w:rPr>
+        <w:t>明日方舟</w:t>
       </w:r>
       <w:r>
         <w:rPr>
@@ -72,7 +42,6 @@
         </w:rPr>
         <w:t>代抽统计</w:t>
       </w:r>
-      <w:proofErr w:type="gramEnd"/>
     </w:p>
     <w:p>
       <w:pPr>
@@ -135,7 +104,7 @@
           <w:sz w:val="24"/>
           <w:szCs w:val="24"/>
         </w:rPr>
-        <w:t>炽焰无霾</w:t>
+        <w:t>奔崖怒号</w:t>
       </w:r>
       <w:r>
         <w:rPr>
@@ -182,7 +151,7 @@
           <w:szCs w:val="24"/>
           <w:shd w:val="clear" w:color="auto" w:fill="FFFFFF"/>
         </w:rPr>
-        <w:t>3</w:t>
+        <w:t>4</w:t>
       </w:r>
       <w:r>
         <w:rPr>
@@ -204,7 +173,18 @@
           <w:szCs w:val="24"/>
           <w:shd w:val="clear" w:color="auto" w:fill="FFFFFF"/>
         </w:rPr>
-        <w:t>15</w:t>
+        <w:t>1</w:t>
+      </w:r>
+      <w:r>
+        <w:rPr>
+          <w:rFonts w:ascii="Microsoft YaHei Light" w:eastAsia="Microsoft YaHei Light" w:hAnsi="Microsoft YaHei Light" w:cstheme="minorHAnsi"/>
+          <w:color w:val="222222"/>
+          <w:spacing w:val="8"/>
+          <w:sz w:val="24"/>
+          <w:szCs w:val="24"/>
+          <w:shd w:val="clear" w:color="auto" w:fill="FFFFFF"/>
+        </w:rPr>
+        <w:t>4</w:t>
       </w:r>
       <w:r>
         <w:rPr>
@@ -273,7 +253,7 @@
           <w:szCs w:val="24"/>
           <w:shd w:val="clear" w:color="auto" w:fill="FFFFFF"/>
         </w:rPr>
-        <w:t>菲亚梅塔</w:t>
+        <w:t>号角</w:t>
       </w:r>
       <w:r>
         <w:rPr>
@@ -295,6 +275,17 @@
           <w:szCs w:val="24"/>
           <w:shd w:val="clear" w:color="auto" w:fill="FFFFFF"/>
         </w:rPr>
+        <w:t>五星·华法琳，</w:t>
+      </w:r>
+      <w:r>
+        <w:rPr>
+          <w:rFonts w:ascii="Microsoft YaHei Light" w:eastAsia="Microsoft YaHei Light" w:hAnsi="Microsoft YaHei Light" w:cstheme="minorHAnsi" w:hint="eastAsia"/>
+          <w:color w:val="222222"/>
+          <w:spacing w:val="8"/>
+          <w:sz w:val="24"/>
+          <w:szCs w:val="24"/>
+          <w:shd w:val="clear" w:color="auto" w:fill="FFFFFF"/>
+        </w:rPr>
         <w:t>五</w:t>
       </w:r>
       <w:r>
@@ -317,7 +308,7 @@
           <w:szCs w:val="24"/>
           <w:shd w:val="clear" w:color="auto" w:fill="FFFFFF"/>
         </w:rPr>
-        <w:t>风丸</w:t>
+        <w:t>洛洛，四星·褐果</w:t>
       </w:r>
       <w:r>
         <w:rPr>
@@ -363,7 +354,7 @@
           <w:szCs w:val="24"/>
           <w:shd w:val="clear" w:color="auto" w:fill="FFFFFF"/>
         </w:rPr>
-        <w:t>XX</w:t>
+        <w:t>1</w:t>
       </w:r>
       <w:r>
         <w:rPr>
@@ -389,7 +380,6 @@
           <w:szCs w:val="24"/>
         </w:rPr>
       </w:pPr>
-      <w:proofErr w:type="gramStart"/>
       <w:r>
         <w:rPr>
           <w:rFonts w:ascii="Microsoft YaHei Light" w:eastAsia="Microsoft YaHei Light" w:hAnsi="Microsoft YaHei Light" w:cstheme="minorHAnsi"/>
@@ -401,50 +391,38 @@
         </w:rPr>
         <w:t>此次代抽共有</w:t>
       </w:r>
-      <w:proofErr w:type="gramEnd"/>
-      <w:r>
-        <w:rPr>
-          <w:rFonts w:ascii="Microsoft YaHei Light" w:eastAsia="Microsoft YaHei Light" w:hAnsi="Microsoft YaHei Light" w:cstheme="minorHAnsi"/>
-          <w:color w:val="222222"/>
-          <w:spacing w:val="8"/>
-          <w:sz w:val="24"/>
-          <w:szCs w:val="24"/>
-          <w:shd w:val="clear" w:color="auto" w:fill="FFFFFF"/>
-        </w:rPr>
-        <w:t>X</w:t>
-      </w:r>
-      <w:r>
-        <w:rPr>
-          <w:rFonts w:ascii="Microsoft YaHei Light" w:eastAsia="Microsoft YaHei Light" w:hAnsi="Microsoft YaHei Light" w:cstheme="minorHAnsi"/>
-          <w:color w:val="222222"/>
-          <w:spacing w:val="8"/>
-          <w:sz w:val="24"/>
-          <w:szCs w:val="24"/>
-          <w:shd w:val="clear" w:color="auto" w:fill="FFFFFF"/>
-        </w:rPr>
-        <w:t>位老板参与，其中</w:t>
-      </w:r>
-      <w:r>
-        <w:rPr>
-          <w:rFonts w:ascii="Microsoft YaHei Light" w:eastAsia="Microsoft YaHei Light" w:hAnsi="Microsoft YaHei Light" w:cstheme="minorHAnsi"/>
-          <w:color w:val="222222"/>
-          <w:spacing w:val="8"/>
-          <w:sz w:val="24"/>
-          <w:szCs w:val="24"/>
-          <w:shd w:val="clear" w:color="auto" w:fill="FFFFFF"/>
-        </w:rPr>
-        <w:t>X</w:t>
-      </w:r>
-      <w:r>
-        <w:rPr>
-          <w:rFonts w:ascii="Microsoft YaHei Light" w:eastAsia="Microsoft YaHei Light" w:hAnsi="Microsoft YaHei Light" w:cstheme="minorHAnsi"/>
-          <w:color w:val="222222"/>
-          <w:spacing w:val="8"/>
-          <w:sz w:val="24"/>
-          <w:szCs w:val="24"/>
-          <w:shd w:val="clear" w:color="auto" w:fill="FFFFFF"/>
-        </w:rPr>
-        <w:t>位老板</w:t>
+      <w:r>
+        <w:rPr>
+          <w:rFonts w:ascii="Microsoft YaHei Light" w:eastAsia="Microsoft YaHei Light" w:hAnsi="Microsoft YaHei Light" w:cstheme="minorHAnsi"/>
+          <w:color w:val="222222"/>
+          <w:spacing w:val="8"/>
+          <w:sz w:val="24"/>
+          <w:szCs w:val="24"/>
+          <w:shd w:val="clear" w:color="auto" w:fill="FFFFFF"/>
+        </w:rPr>
+        <w:t>10</w:t>
+      </w:r>
+      <w:r>
+        <w:rPr>
+          <w:rFonts w:ascii="Microsoft YaHei Light" w:eastAsia="Microsoft YaHei Light" w:hAnsi="Microsoft YaHei Light" w:cstheme="minorHAnsi"/>
+          <w:color w:val="222222"/>
+          <w:spacing w:val="8"/>
+          <w:sz w:val="24"/>
+          <w:szCs w:val="24"/>
+          <w:shd w:val="clear" w:color="auto" w:fill="FFFFFF"/>
+        </w:rPr>
+        <w:t>位老板参与，</w:t>
+      </w:r>
+      <w:r>
+        <w:rPr>
+          <w:rFonts w:ascii="Microsoft YaHei Light" w:eastAsia="Microsoft YaHei Light" w:hAnsi="Microsoft YaHei Light" w:cstheme="minorHAnsi" w:hint="eastAsia"/>
+          <w:color w:val="222222"/>
+          <w:spacing w:val="8"/>
+          <w:sz w:val="24"/>
+          <w:szCs w:val="24"/>
+          <w:shd w:val="clear" w:color="auto" w:fill="FFFFFF"/>
+        </w:rPr>
+        <w:t>考虑到一位老板自己抽出来了和另一位老板在常驻池出了想要的史尔特尔，所有老板</w:t>
       </w:r>
       <w:r>
         <w:rPr>
@@ -490,7 +468,7 @@
           <w:szCs w:val="24"/>
           <w:shd w:val="clear" w:color="auto" w:fill="FFFFFF"/>
         </w:rPr>
-        <w:t>XXXX</w:t>
+        <w:t>635</w:t>
       </w:r>
       <w:r>
         <w:rPr>
@@ -534,7 +512,7 @@
           <w:szCs w:val="24"/>
           <w:shd w:val="clear" w:color="auto" w:fill="FFFFFF"/>
         </w:rPr>
-        <w:t>X</w:t>
+        <w:t>1</w:t>
       </w:r>
       <w:r>
         <w:rPr>
@@ -556,7 +534,7 @@
           <w:szCs w:val="24"/>
           <w:shd w:val="clear" w:color="auto" w:fill="FFFFFF"/>
         </w:rPr>
-        <w:t>，三黄X次</w:t>
+        <w:t>（全歪！）</w:t>
       </w:r>
       <w:r>
         <w:rPr>
@@ -602,7 +580,7 @@
           <w:szCs w:val="24"/>
           <w:shd w:val="clear" w:color="auto" w:fill="FFFFFF"/>
         </w:rPr>
-        <w:t>X</w:t>
+        <w:t>20</w:t>
       </w:r>
       <w:r>
         <w:rPr>
@@ -624,7 +602,7 @@
           <w:szCs w:val="24"/>
           <w:shd w:val="clear" w:color="auto" w:fill="FFFFFF"/>
         </w:rPr>
-        <w:t>X</w:t>
+        <w:t>3.15</w:t>
       </w:r>
       <w:r>
         <w:rPr>
@@ -657,18 +635,7 @@
           <w:szCs w:val="24"/>
           <w:shd w:val="clear" w:color="auto" w:fill="FFFFFF"/>
         </w:rPr>
-        <w:t>X</w:t>
-      </w:r>
-      <w:r>
-        <w:rPr>
-          <w:rFonts w:ascii="Microsoft YaHei Light" w:eastAsia="Microsoft YaHei Light" w:hAnsi="Microsoft YaHei Light" w:cstheme="minorHAnsi"/>
-          <w:color w:val="222222"/>
-          <w:spacing w:val="8"/>
-          <w:sz w:val="24"/>
-          <w:szCs w:val="24"/>
-          <w:shd w:val="clear" w:color="auto" w:fill="FFFFFF"/>
-        </w:rPr>
-        <w:t>X</w:t>
+        <w:t>号角</w:t>
       </w:r>
       <w:r>
         <w:rPr>
@@ -690,7 +657,7 @@
           <w:szCs w:val="24"/>
           <w:shd w:val="clear" w:color="auto" w:fill="FFFFFF"/>
         </w:rPr>
-        <w:t>X</w:t>
+        <w:t>8</w:t>
       </w:r>
       <w:r>
         <w:rPr>
@@ -705,14 +672,14 @@
       </w:r>
       <w:r>
         <w:rPr>
-          <w:rFonts w:ascii="Microsoft YaHei Light" w:eastAsia="Microsoft YaHei Light" w:hAnsi="Microsoft YaHei Light" w:cstheme="minorHAnsi" w:hint="eastAsia"/>
-          <w:color w:val="222222"/>
-          <w:spacing w:val="8"/>
-          <w:sz w:val="24"/>
-          <w:szCs w:val="24"/>
-          <w:shd w:val="clear" w:color="auto" w:fill="FFFFFF"/>
-        </w:rPr>
-        <w:t>X</w:t>
+          <w:rFonts w:ascii="Microsoft YaHei Light" w:eastAsia="Microsoft YaHei Light" w:hAnsi="Microsoft YaHei Light" w:cstheme="minorHAnsi"/>
+          <w:color w:val="222222"/>
+          <w:spacing w:val="8"/>
+          <w:sz w:val="24"/>
+          <w:szCs w:val="24"/>
+          <w:shd w:val="clear" w:color="auto" w:fill="FFFFFF"/>
+        </w:rPr>
+        <w:t>1.26</w:t>
       </w:r>
       <w:r>
         <w:rPr>
@@ -734,7 +701,7 @@
           <w:szCs w:val="24"/>
           <w:shd w:val="clear" w:color="auto" w:fill="FFFFFF"/>
         </w:rPr>
-        <w:t>X</w:t>
+        <w:t>40</w:t>
       </w:r>
       <w:r>
         <w:rPr>
@@ -767,31 +734,18 @@
           <w:szCs w:val="24"/>
           <w:shd w:val="clear" w:color="auto" w:fill="FFFFFF"/>
         </w:rPr>
-        <w:t>狐</w:t>
-      </w:r>
-      <w:proofErr w:type="gramStart"/>
-      <w:r>
-        <w:rPr>
-          <w:rFonts w:ascii="Microsoft YaHei Light" w:eastAsia="Microsoft YaHei Light" w:hAnsi="Microsoft YaHei Light" w:cstheme="minorHAnsi" w:hint="eastAsia"/>
-          <w:color w:val="222222"/>
-          <w:spacing w:val="8"/>
-          <w:sz w:val="24"/>
-          <w:szCs w:val="24"/>
-          <w:shd w:val="clear" w:color="auto" w:fill="FFFFFF"/>
-        </w:rPr>
-        <w:t>狐</w:t>
-      </w:r>
-      <w:proofErr w:type="gramEnd"/>
-      <w:r>
-        <w:rPr>
-          <w:rFonts w:ascii="Microsoft YaHei Light" w:eastAsia="Microsoft YaHei Light" w:hAnsi="Microsoft YaHei Light" w:cstheme="minorHAnsi" w:hint="eastAsia"/>
-          <w:color w:val="222222"/>
-          <w:spacing w:val="8"/>
-          <w:sz w:val="24"/>
-          <w:szCs w:val="24"/>
-          <w:shd w:val="clear" w:color="auto" w:fill="FFFFFF"/>
-        </w:rPr>
-        <w:t>辛苦了</w:t>
+        <w:t>虽然好歪，但是</w:t>
+      </w:r>
+      <w:r>
+        <w:rPr>
+          <w:rFonts w:ascii="Microsoft YaHei Light" w:eastAsia="Microsoft YaHei Light" w:hAnsi="Microsoft YaHei Light" w:cstheme="minorHAnsi" w:hint="eastAsia"/>
+          <w:color w:val="222222"/>
+          <w:spacing w:val="8"/>
+          <w:sz w:val="24"/>
+          <w:szCs w:val="24"/>
+          <w:shd w:val="clear" w:color="auto" w:fill="FFFFFF"/>
+        </w:rPr>
+        <w:t>狐狐辛苦了</w:t>
       </w:r>
       <w:r>
         <w:rPr>
@@ -803,6 +757,17 @@
           <w:shd w:val="clear" w:color="auto" w:fill="FFFFFF"/>
         </w:rPr>
         <w:t>！也感谢各位观众的参与和支持！</w:t>
+      </w:r>
+      <w:r>
+        <w:rPr>
+          <w:rFonts w:ascii="Microsoft YaHei Light" w:eastAsia="Microsoft YaHei Light" w:hAnsi="Microsoft YaHei Light" w:cstheme="minorHAnsi" w:hint="eastAsia"/>
+          <w:color w:val="222222"/>
+          <w:spacing w:val="8"/>
+          <w:sz w:val="24"/>
+          <w:szCs w:val="24"/>
+          <w:shd w:val="clear" w:color="auto" w:fill="FFFFFF"/>
+        </w:rPr>
+        <w:t>方舟三周年也快到了，预祝各位都能欧气爆棚！</w:t>
       </w:r>
       <w:r>
         <w:rPr>

</xml_diff>